<commit_message>
less dupey textual analysis
</commit_message>
<xml_diff>
--- a/Textual Analysis Functions.docx
+++ b/Textual Analysis Functions.docx
@@ -43,6 +43,9 @@
     </w:p>
     <w:p>
       <w:r>
+        <w:rPr>
+          <w:noProof/>
+        </w:rPr>
         <w:drawing>
           <wp:inline distT="0" distB="0" distL="0" distR="0" wp14:anchorId="6ED84CDB" wp14:editId="526A316B">
             <wp:extent cx="5943600" cy="1613535"/>
@@ -104,13 +107,7 @@
         <w:ind w:firstLine="720"/>
       </w:pPr>
       <w:r>
-        <w:t>(50-file long list</w:t>
-      </w:r>
-      <w:r>
-        <w:t>s</w:t>
-      </w:r>
-      <w:r>
-        <w:t xml:space="preserve"> of google id and metadata for extension = docx)</w:t>
+        <w:t>(50-file long lists of google id and metadata for extension = docx)</w:t>
       </w:r>
     </w:p>
     <w:p>
@@ -118,6 +115,9 @@
         <w:jc w:val="center"/>
       </w:pPr>
       <w:r>
+        <w:rPr>
+          <w:noProof/>
+        </w:rPr>
         <w:drawing>
           <wp:inline distT="0" distB="0" distL="0" distR="0" wp14:anchorId="33322109" wp14:editId="252A320F">
             <wp:extent cx="5943600" cy="1593850"/>
@@ -160,6 +160,9 @@
         <w:jc w:val="center"/>
       </w:pPr>
       <w:r>
+        <w:rPr>
+          <w:noProof/>
+        </w:rPr>
         <w:drawing>
           <wp:inline distT="0" distB="0" distL="0" distR="0" wp14:anchorId="6EE27BF7" wp14:editId="1319615D">
             <wp:extent cx="1343471" cy="1582310"/>
@@ -369,13 +372,7 @@
       </w:r>
       <w:proofErr w:type="gramStart"/>
       <w:r>
-        <w:t>each</w:t>
-      </w:r>
-      <w:r>
-        <w:t xml:space="preserve"> </w:t>
-      </w:r>
-      <w:r>
-        <w:t>)</w:t>
+        <w:t>each )</w:t>
       </w:r>
       <w:proofErr w:type="gramEnd"/>
     </w:p>
@@ -385,6 +382,9 @@
         <w:jc w:val="center"/>
       </w:pPr>
       <w:r>
+        <w:rPr>
+          <w:noProof/>
+        </w:rPr>
         <w:drawing>
           <wp:inline distT="0" distB="0" distL="0" distR="0" wp14:anchorId="59E4D66C" wp14:editId="55ADF838">
             <wp:extent cx="2037191" cy="1721570"/>
@@ -598,50 +598,44 @@
         <w:t>:</w:t>
       </w:r>
       <w:r>
+        <w:t xml:space="preserve"> ‘tokenized docx [</w:t>
+      </w:r>
+      <w:proofErr w:type="spellStart"/>
+      <w:r>
+        <w:t>i</w:t>
+      </w:r>
+      <w:proofErr w:type="spellEnd"/>
+      <w:r>
+        <w:t xml:space="preserve">] [i+50].csv’ </w:t>
+      </w:r>
+    </w:p>
+    <w:p>
+      <w:pPr>
+        <w:ind w:firstLine="720"/>
+      </w:pPr>
+      <w:r>
+        <w:t>(</w:t>
+      </w:r>
+      <w:r>
+        <w:t xml:space="preserve">list of </w:t>
+      </w:r>
+      <w:r>
+        <w:rPr>
+          <w:b/>
+          <w:bCs/>
+          <w:u w:val="single"/>
+        </w:rPr>
+        <w:t>tokenized</w:t>
+      </w:r>
+      <w:r>
         <w:t xml:space="preserve"> </w:t>
       </w:r>
-      <w:r>
-        <w:t>‘tokenized docx [</w:t>
-      </w:r>
       <w:proofErr w:type="spellStart"/>
       <w:r>
-        <w:t>i</w:t>
+        <w:t>dfs</w:t>
       </w:r>
       <w:proofErr w:type="spellEnd"/>
       <w:r>
-        <w:t>] [i+50].csv’</w:t>
-      </w:r>
-      <w:r>
-        <w:t xml:space="preserve"> </w:t>
-      </w:r>
-    </w:p>
-    <w:p>
-      <w:pPr>
-        <w:ind w:firstLine="720"/>
-      </w:pPr>
-      <w:r>
-        <w:t>(</w:t>
-      </w:r>
-      <w:r>
-        <w:t xml:space="preserve">list of </w:t>
-      </w:r>
-      <w:r>
-        <w:rPr>
-          <w:b/>
-          <w:bCs/>
-          <w:u w:val="single"/>
-        </w:rPr>
-        <w:t>tokenized</w:t>
-      </w:r>
-      <w:r>
-        <w:t xml:space="preserve"> </w:t>
-      </w:r>
-      <w:proofErr w:type="spellStart"/>
-      <w:r>
-        <w:t>dfs</w:t>
-      </w:r>
-      <w:proofErr w:type="spellEnd"/>
-      <w:r>
         <w:t>)</w:t>
       </w:r>
     </w:p>
@@ -650,6 +644,9 @@
         <w:jc w:val="center"/>
       </w:pPr>
       <w:r>
+        <w:rPr>
+          <w:noProof/>
+        </w:rPr>
         <w:drawing>
           <wp:inline distT="0" distB="0" distL="0" distR="0" wp14:anchorId="38D117D7" wp14:editId="34B59547">
             <wp:extent cx="3541284" cy="1478942"/>
@@ -710,10 +707,7 @@
     <w:p>
       <w:r>
         <w:tab/>
-        <w:t>Concatenates files into single corpus, ~160,000</w:t>
-      </w:r>
-      <w:r>
-        <w:t xml:space="preserve"> rows long</w:t>
+        <w:t>Concatenates files into single corpus, ~160,000 rows long</w:t>
       </w:r>
     </w:p>
     <w:p>
@@ -721,6 +715,9 @@
         <w:jc w:val="center"/>
       </w:pPr>
       <w:r>
+        <w:rPr>
+          <w:noProof/>
+        </w:rPr>
         <w:drawing>
           <wp:inline distT="0" distB="0" distL="0" distR="0" wp14:anchorId="0904DBB5" wp14:editId="03A4A05D">
             <wp:extent cx="4361290" cy="1462616"/>
@@ -810,6 +807,9 @@
         <w:jc w:val="center"/>
       </w:pPr>
       <w:r>
+        <w:rPr>
+          <w:noProof/>
+        </w:rPr>
         <w:drawing>
           <wp:inline distT="0" distB="0" distL="0" distR="0" wp14:anchorId="577DD95A" wp14:editId="39B1B5B6">
             <wp:extent cx="3582035" cy="1422099"/>
@@ -852,10 +852,7 @@
         <w:ind w:firstLine="720"/>
       </w:pPr>
       <w:r>
-        <w:t xml:space="preserve">Intermediate step: </w:t>
-      </w:r>
-      <w:r>
-        <w:t>‘corpus counts df.csv’</w:t>
+        <w:t>Intermediate step: ‘corpus counts df.csv’</w:t>
       </w:r>
     </w:p>
     <w:p>
@@ -879,6 +876,9 @@
         <w:jc w:val="center"/>
       </w:pPr>
       <w:r>
+        <w:rPr>
+          <w:noProof/>
+        </w:rPr>
         <w:drawing>
           <wp:inline distT="0" distB="0" distL="0" distR="0" wp14:anchorId="06716051" wp14:editId="7CF05506">
             <wp:extent cx="5943600" cy="1504315"/>
@@ -957,6 +957,9 @@
         <w:jc w:val="center"/>
       </w:pPr>
       <w:r>
+        <w:rPr>
+          <w:noProof/>
+        </w:rPr>
         <w:drawing>
           <wp:inline distT="0" distB="0" distL="0" distR="0" wp14:anchorId="652CC43F" wp14:editId="1F6D0E3C">
             <wp:extent cx="5943600" cy="1667510"/>
@@ -1161,6 +1164,9 @@
         <w:jc w:val="center"/>
       </w:pPr>
       <w:r>
+        <w:rPr>
+          <w:noProof/>
+        </w:rPr>
         <w:drawing>
           <wp:inline distT="0" distB="0" distL="0" distR="0" wp14:anchorId="4A4E4860" wp14:editId="3B42B35F">
             <wp:extent cx="5943600" cy="3295015"/>
@@ -1229,6 +1235,9 @@
     </w:p>
     <w:p>
       <w:r>
+        <w:rPr>
+          <w:noProof/>
+        </w:rPr>
         <w:lastRenderedPageBreak/>
         <w:drawing>
           <wp:inline distT="0" distB="0" distL="0" distR="0" wp14:anchorId="231DB954" wp14:editId="6955DE7B">
@@ -1288,6 +1297,257 @@
       </w:r>
       <w:r>
         <w:t>explains why it was possible to continue reducing the error up to 160 clusters: there are probably around 160 instances of duplicate docx files.</w:t>
+      </w:r>
+    </w:p>
+    <w:p/>
+    <w:p/>
+    <w:p/>
+    <w:p/>
+    <w:p/>
+    <w:p/>
+    <w:p/>
+    <w:p/>
+    <w:p/>
+    <w:p/>
+    <w:p/>
+    <w:p/>
+    <w:p/>
+    <w:p/>
+    <w:p/>
+    <w:p>
+      <w:pPr>
+        <w:rPr>
+          <w:b/>
+          <w:bCs/>
+        </w:rPr>
+      </w:pPr>
+      <w:r>
+        <w:rPr>
+          <w:b/>
+          <w:bCs/>
+          <w:sz w:val="28"/>
+          <w:szCs w:val="28"/>
+        </w:rPr>
+        <w:lastRenderedPageBreak/>
+        <w:t>Clustering</w:t>
+      </w:r>
+      <w:r>
+        <w:rPr>
+          <w:b/>
+          <w:bCs/>
+          <w:sz w:val="28"/>
+          <w:szCs w:val="28"/>
+        </w:rPr>
+        <w:t>_less_dupey</w:t>
+      </w:r>
+      <w:r>
+        <w:rPr>
+          <w:b/>
+          <w:bCs/>
+          <w:sz w:val="28"/>
+          <w:szCs w:val="28"/>
+        </w:rPr>
+        <w:t>.py</w:t>
+      </w:r>
+    </w:p>
+    <w:p>
+      <w:r>
+        <w:rPr>
+          <w:u w:val="single"/>
+        </w:rPr>
+        <w:t>Input</w:t>
+      </w:r>
+      <w:r>
+        <w:t xml:space="preserve">: </w:t>
+      </w:r>
+      <w:r>
+        <w:t>'vectorized docx corpus</w:t>
+      </w:r>
+      <w:r>
+        <w:rPr>
+          <w:b/>
+          <w:bCs/>
+        </w:rPr>
+        <w:t xml:space="preserve"> less dupey</w:t>
+      </w:r>
+      <w:r>
+        <w:t>.csv'</w:t>
+      </w:r>
+    </w:p>
+    <w:p>
+      <w:r>
+        <w:tab/>
+        <w:t>(</w:t>
+      </w:r>
+      <w:r>
+        <w:t xml:space="preserve">200 </w:t>
+      </w:r>
+      <w:r>
+        <w:t>vectorized documents)</w:t>
+      </w:r>
+    </w:p>
+    <w:p>
+      <w:r>
+        <w:rPr>
+          <w:u w:val="single"/>
+        </w:rPr>
+        <w:t>Output</w:t>
+      </w:r>
+      <w:r>
+        <w:t>:</w:t>
+      </w:r>
+      <w:r>
+        <w:t xml:space="preserve"> </w:t>
+      </w:r>
+      <w:r>
+        <w:t>‘</w:t>
+      </w:r>
+      <w:r>
+        <w:t>clustered docx vectors</w:t>
+      </w:r>
+      <w:r>
+        <w:t xml:space="preserve"> </w:t>
+      </w:r>
+      <w:r>
+        <w:rPr>
+          <w:b/>
+          <w:bCs/>
+        </w:rPr>
+        <w:t>less dupey</w:t>
+      </w:r>
+      <w:r>
+        <w:t>.csv’</w:t>
+      </w:r>
+    </w:p>
+    <w:p>
+      <w:r>
+        <w:tab/>
+        <w:t>(vectorized documents with cluster index assigned to each google id)</w:t>
+      </w:r>
+    </w:p>
+    <w:p>
+      <w:r>
+        <w:t xml:space="preserve">The elbow graph </w:t>
+      </w:r>
+      <w:r>
+        <w:t xml:space="preserve">again </w:t>
+      </w:r>
+      <w:r>
+        <w:t xml:space="preserve">indicated </w:t>
+      </w:r>
+      <w:r>
+        <w:t>an unacceptably high number of clusters, over 100 clusters on 200 data points, was required to reduce error.</w:t>
+      </w:r>
+    </w:p>
+    <w:p>
+      <w:r>
+        <w:drawing>
+          <wp:inline distT="0" distB="0" distL="0" distR="0" wp14:anchorId="79C95693" wp14:editId="490AB778">
+            <wp:extent cx="5943600" cy="3315335"/>
+            <wp:effectExtent l="0" t="0" r="0" b="0"/>
+            <wp:docPr id="1480756426" name="Picture 1" descr="A graph of a line&#10;&#10;AI-generated content may be incorrect."/>
+            <wp:cNvGraphicFramePr>
+              <a:graphicFrameLocks xmlns:a="http://schemas.openxmlformats.org/drawingml/2006/main" noChangeAspect="1"/>
+            </wp:cNvGraphicFramePr>
+            <a:graphic xmlns:a="http://schemas.openxmlformats.org/drawingml/2006/main">
+              <a:graphicData uri="http://schemas.openxmlformats.org/drawingml/2006/picture">
+                <pic:pic xmlns:pic="http://schemas.openxmlformats.org/drawingml/2006/picture">
+                  <pic:nvPicPr>
+                    <pic:cNvPr id="1480756426" name="Picture 1" descr="A graph of a line&#10;&#10;AI-generated content may be incorrect."/>
+                    <pic:cNvPicPr/>
+                  </pic:nvPicPr>
+                  <pic:blipFill>
+                    <a:blip r:embed="rId15"/>
+                    <a:stretch>
+                      <a:fillRect/>
+                    </a:stretch>
+                  </pic:blipFill>
+                  <pic:spPr>
+                    <a:xfrm>
+                      <a:off x="0" y="0"/>
+                      <a:ext cx="5943600" cy="3315335"/>
+                    </a:xfrm>
+                    <a:prstGeom prst="rect">
+                      <a:avLst/>
+                    </a:prstGeom>
+                  </pic:spPr>
+                </pic:pic>
+              </a:graphicData>
+            </a:graphic>
+          </wp:inline>
+        </w:drawing>
+      </w:r>
+    </w:p>
+    <w:p>
+      <w:r>
+        <w:t xml:space="preserve">Nonetheless, we explored 15 clusters for any meaning in the relationships. With </w:t>
+      </w:r>
+      <w:r>
+        <w:t xml:space="preserve">15 clusters, </w:t>
+      </w:r>
+      <w:r>
+        <w:t>however, we found</w:t>
+      </w:r>
+      <w:r>
+        <w:t xml:space="preserve"> 127 documents being grouped into a single cluster, 55 documents in another cluster, while many other clusters contained only 1or 2 entries.</w:t>
+      </w:r>
+      <w:r>
+        <w:t xml:space="preserve"> This was not the result we hoped for. </w:t>
+      </w:r>
+    </w:p>
+    <w:p/>
+    <w:p>
+      <w:r>
+        <w:lastRenderedPageBreak/>
+        <w:drawing>
+          <wp:inline distT="0" distB="0" distL="0" distR="0" wp14:anchorId="1F8875C5" wp14:editId="7600F8A5">
+            <wp:extent cx="5943600" cy="2804795"/>
+            <wp:effectExtent l="0" t="0" r="0" b="1905"/>
+            <wp:docPr id="618606837" name="Picture 1" descr="A screenshot of a computer&#10;&#10;AI-generated content may be incorrect."/>
+            <wp:cNvGraphicFramePr>
+              <a:graphicFrameLocks xmlns:a="http://schemas.openxmlformats.org/drawingml/2006/main" noChangeAspect="1"/>
+            </wp:cNvGraphicFramePr>
+            <a:graphic xmlns:a="http://schemas.openxmlformats.org/drawingml/2006/main">
+              <a:graphicData uri="http://schemas.openxmlformats.org/drawingml/2006/picture">
+                <pic:pic xmlns:pic="http://schemas.openxmlformats.org/drawingml/2006/picture">
+                  <pic:nvPicPr>
+                    <pic:cNvPr id="618606837" name="Picture 1" descr="A screenshot of a computer&#10;&#10;AI-generated content may be incorrect."/>
+                    <pic:cNvPicPr/>
+                  </pic:nvPicPr>
+                  <pic:blipFill>
+                    <a:blip r:embed="rId16"/>
+                    <a:stretch>
+                      <a:fillRect/>
+                    </a:stretch>
+                  </pic:blipFill>
+                  <pic:spPr>
+                    <a:xfrm>
+                      <a:off x="0" y="0"/>
+                      <a:ext cx="5943600" cy="2804795"/>
+                    </a:xfrm>
+                    <a:prstGeom prst="rect">
+                      <a:avLst/>
+                    </a:prstGeom>
+                  </pic:spPr>
+                </pic:pic>
+              </a:graphicData>
+            </a:graphic>
+          </wp:inline>
+        </w:drawing>
+      </w:r>
+    </w:p>
+    <w:p/>
+    <w:p>
+      <w:r>
+        <w:t xml:space="preserve">The best conclusion we can draw from this is that the </w:t>
+      </w:r>
+      <w:r>
+        <w:rPr>
+          <w:b/>
+          <w:bCs/>
+          <w:u w:val="single"/>
+        </w:rPr>
+        <w:t>files are not suited to be studied as data points in a textual analysis, most likely due to the small size of the corpus, relative to real-world use cases with millions of documents.</w:t>
       </w:r>
     </w:p>
     <w:sectPr>

</xml_diff>